<commit_message>
text for T1.1 T1.4
</commit_message>
<xml_diff>
--- a/SPAB-assignment01.docx
+++ b/SPAB-assignment01.docx
@@ -386,7 +386,15 @@
       </w:r>
       <w:proofErr w:type="spellEnd"/>
       <w:r>
-        <w:t>: 134779202705884333073115306260788792805547398513295360</w:t>
+        <w:t xml:space="preserve">: </w:t>
+      </w:r>
+    </w:p>
+    <w:p>
+      <w:pPr>
+        <w:spacing w:after="0" w:line="240" w:lineRule="auto"/>
+      </w:pPr>
+      <w:r>
+        <w:t>134779202705884333073115306260788792805547398513295360</w:t>
       </w:r>
     </w:p>
     <w:p>

</xml_diff>

<commit_message>
final version, hand in T1.4.py and SPAB_assignment01
</commit_message>
<xml_diff>
--- a/SPAB-assignment01.docx
+++ b/SPAB-assignment01.docx
@@ -5,8 +5,16 @@
     <w:p>
       <w:pPr>
         <w:spacing w:line="240" w:lineRule="auto"/>
-      </w:pPr>
-      <w:r>
+        <w:rPr>
+          <w:b/>
+          <w:bCs/>
+        </w:rPr>
+      </w:pPr>
+      <w:r>
+        <w:rPr>
+          <w:b/>
+          <w:bCs/>
+        </w:rPr>
         <w:t>SPAB – assignment 01</w:t>
       </w:r>
     </w:p>
@@ -15,6 +23,50 @@
         <w:spacing w:line="240" w:lineRule="auto"/>
       </w:pPr>
       <w:r>
+        <w:t>Johanna Becher, 2576526</w:t>
+      </w:r>
+    </w:p>
+    <w:p>
+      <w:pPr>
+        <w:spacing w:line="240" w:lineRule="auto"/>
+      </w:pPr>
+      <w:r>
+        <w:t xml:space="preserve">Lisa </w:t>
+      </w:r>
+      <w:proofErr w:type="spellStart"/>
+      <w:proofErr w:type="gramStart"/>
+      <w:r>
+        <w:t>Raber</w:t>
+      </w:r>
+      <w:proofErr w:type="spellEnd"/>
+      <w:r>
+        <w:t xml:space="preserve">, </w:t>
+      </w:r>
+      <w:r>
+        <w:rPr>
+          <w:b/>
+          <w:bCs/>
+        </w:rPr>
+        <w:t xml:space="preserve"> </w:t>
+      </w:r>
+      <w:r>
+        <w:t>2578464</w:t>
+      </w:r>
+      <w:proofErr w:type="gramEnd"/>
+    </w:p>
+    <w:p>
+      <w:pPr>
+        <w:spacing w:line="240" w:lineRule="auto"/>
+        <w:rPr>
+          <w:b/>
+          <w:bCs/>
+        </w:rPr>
+      </w:pPr>
+      <w:r>
+        <w:rPr>
+          <w:b/>
+          <w:bCs/>
+        </w:rPr>
         <w:t>Task 1.1</w:t>
       </w:r>
     </w:p>
@@ -24,13 +76,7 @@
       </w:pPr>
       <w:proofErr w:type="gramStart"/>
       <w:r>
-        <w:t>3</w:t>
-      </w:r>
-      <w:r>
-        <w:t xml:space="preserve">  </w:t>
-      </w:r>
-      <w:r>
-        <w:t>:</w:t>
+        <w:t>3  :</w:t>
       </w:r>
       <w:proofErr w:type="gramEnd"/>
       <w:r>
@@ -43,13 +89,7 @@
       </w:pPr>
       <w:proofErr w:type="gramStart"/>
       <w:r>
-        <w:t>4</w:t>
-      </w:r>
-      <w:r>
-        <w:t xml:space="preserve">  </w:t>
-      </w:r>
-      <w:r>
-        <w:t>:</w:t>
+        <w:t>4  :</w:t>
       </w:r>
       <w:proofErr w:type="gramEnd"/>
       <w:r>
@@ -62,13 +102,7 @@
       </w:pPr>
       <w:proofErr w:type="gramStart"/>
       <w:r>
-        <w:t>5</w:t>
-      </w:r>
-      <w:r>
-        <w:t xml:space="preserve">  </w:t>
-      </w:r>
-      <w:r>
-        <w:t>:</w:t>
+        <w:t>5  :</w:t>
       </w:r>
       <w:proofErr w:type="gramEnd"/>
       <w:r>
@@ -81,13 +115,7 @@
       </w:pPr>
       <w:proofErr w:type="gramStart"/>
       <w:r>
-        <w:t>6</w:t>
-      </w:r>
-      <w:r>
-        <w:t xml:space="preserve">  </w:t>
-      </w:r>
-      <w:r>
-        <w:t>:</w:t>
+        <w:t>6  :</w:t>
       </w:r>
       <w:proofErr w:type="gramEnd"/>
       <w:r>
@@ -100,13 +128,7 @@
       </w:pPr>
       <w:proofErr w:type="gramStart"/>
       <w:r>
-        <w:t>7</w:t>
-      </w:r>
-      <w:r>
-        <w:t xml:space="preserve">  </w:t>
-      </w:r>
-      <w:r>
-        <w:t>:</w:t>
+        <w:t>7  :</w:t>
       </w:r>
       <w:proofErr w:type="gramEnd"/>
       <w:r>
@@ -119,13 +141,7 @@
       </w:pPr>
       <w:proofErr w:type="gramStart"/>
       <w:r>
-        <w:t>8</w:t>
-      </w:r>
-      <w:r>
-        <w:t xml:space="preserve">  </w:t>
-      </w:r>
-      <w:r>
-        <w:t>:</w:t>
+        <w:t>8  :</w:t>
       </w:r>
       <w:proofErr w:type="gramEnd"/>
       <w:r>
@@ -138,13 +154,7 @@
       </w:pPr>
       <w:proofErr w:type="gramStart"/>
       <w:r>
-        <w:t>9</w:t>
-      </w:r>
-      <w:r>
-        <w:t xml:space="preserve">  </w:t>
-      </w:r>
-      <w:r>
-        <w:t>:</w:t>
+        <w:t>9  :</w:t>
       </w:r>
       <w:proofErr w:type="gramEnd"/>
       <w:r>
@@ -326,9 +336,187 @@
     </w:p>
     <w:p>
       <w:pPr>
+        <w:spacing w:after="0" w:line="200" w:lineRule="exact"/>
+      </w:pPr>
+    </w:p>
+    <w:p>
+      <w:pPr>
+        <w:spacing w:after="0" w:line="200" w:lineRule="exact"/>
+      </w:pPr>
+    </w:p>
+    <w:p>
+      <w:pPr>
+        <w:spacing w:after="0" w:line="200" w:lineRule="exact"/>
+      </w:pPr>
+    </w:p>
+    <w:p>
+      <w:pPr>
+        <w:spacing w:after="0" w:line="200" w:lineRule="exact"/>
+      </w:pPr>
+    </w:p>
+    <w:p>
+      <w:pPr>
+        <w:spacing w:after="0" w:line="200" w:lineRule="exact"/>
+      </w:pPr>
+    </w:p>
+    <w:p>
+      <w:pPr>
+        <w:spacing w:after="0" w:line="200" w:lineRule="exact"/>
+      </w:pPr>
+    </w:p>
+    <w:p>
+      <w:pPr>
+        <w:spacing w:after="0" w:line="200" w:lineRule="exact"/>
+      </w:pPr>
+    </w:p>
+    <w:p>
+      <w:pPr>
+        <w:spacing w:after="0" w:line="200" w:lineRule="exact"/>
+      </w:pPr>
+    </w:p>
+    <w:p>
+      <w:pPr>
+        <w:spacing w:after="0" w:line="200" w:lineRule="exact"/>
+      </w:pPr>
+    </w:p>
+    <w:p>
+      <w:pPr>
+        <w:spacing w:after="0" w:line="200" w:lineRule="exact"/>
+      </w:pPr>
+    </w:p>
+    <w:p>
+      <w:pPr>
+        <w:spacing w:after="0" w:line="200" w:lineRule="exact"/>
+      </w:pPr>
+    </w:p>
+    <w:p>
+      <w:pPr>
+        <w:spacing w:after="0" w:line="200" w:lineRule="exact"/>
+      </w:pPr>
+    </w:p>
+    <w:p>
+      <w:pPr>
+        <w:spacing w:after="0" w:line="200" w:lineRule="exact"/>
+      </w:pPr>
+    </w:p>
+    <w:p>
+      <w:pPr>
+        <w:spacing w:after="0" w:line="200" w:lineRule="exact"/>
+      </w:pPr>
+    </w:p>
+    <w:p>
+      <w:pPr>
+        <w:spacing w:after="0" w:line="200" w:lineRule="exact"/>
+      </w:pPr>
+    </w:p>
+    <w:p>
+      <w:pPr>
+        <w:spacing w:after="0" w:line="200" w:lineRule="exact"/>
+      </w:pPr>
+    </w:p>
+    <w:p>
+      <w:pPr>
+        <w:spacing w:after="0" w:line="200" w:lineRule="exact"/>
+      </w:pPr>
+    </w:p>
+    <w:p>
+      <w:pPr>
+        <w:spacing w:after="0" w:line="200" w:lineRule="exact"/>
+      </w:pPr>
+    </w:p>
+    <w:p>
+      <w:pPr>
+        <w:spacing w:after="0" w:line="200" w:lineRule="exact"/>
+      </w:pPr>
+    </w:p>
+    <w:p>
+      <w:pPr>
+        <w:spacing w:after="0" w:line="200" w:lineRule="exact"/>
+      </w:pPr>
+    </w:p>
+    <w:p>
+      <w:pPr>
+        <w:spacing w:after="0" w:line="200" w:lineRule="exact"/>
+      </w:pPr>
+    </w:p>
+    <w:p>
+      <w:pPr>
+        <w:spacing w:after="0" w:line="200" w:lineRule="exact"/>
+      </w:pPr>
+    </w:p>
+    <w:p>
+      <w:pPr>
+        <w:spacing w:after="0" w:line="200" w:lineRule="exact"/>
+      </w:pPr>
+    </w:p>
+    <w:p>
+      <w:pPr>
+        <w:spacing w:after="0" w:line="200" w:lineRule="exact"/>
+      </w:pPr>
+    </w:p>
+    <w:p>
+      <w:pPr>
+        <w:spacing w:after="0" w:line="200" w:lineRule="exact"/>
+      </w:pPr>
+    </w:p>
+    <w:p>
+      <w:pPr>
+        <w:spacing w:after="0" w:line="200" w:lineRule="exact"/>
+      </w:pPr>
+    </w:p>
+    <w:p>
+      <w:pPr>
+        <w:spacing w:after="0" w:line="200" w:lineRule="exact"/>
+      </w:pPr>
+    </w:p>
+    <w:p>
+      <w:pPr>
+        <w:spacing w:after="0" w:line="200" w:lineRule="exact"/>
+      </w:pPr>
+    </w:p>
+    <w:p>
+      <w:pPr>
+        <w:spacing w:after="0" w:line="200" w:lineRule="exact"/>
+      </w:pPr>
+    </w:p>
+    <w:p>
+      <w:pPr>
+        <w:spacing w:after="0" w:line="200" w:lineRule="exact"/>
+      </w:pPr>
+    </w:p>
+    <w:p>
+      <w:pPr>
+        <w:spacing w:after="0" w:line="200" w:lineRule="exact"/>
+      </w:pPr>
+    </w:p>
+    <w:p>
+      <w:pPr>
+        <w:spacing w:after="0" w:line="200" w:lineRule="exact"/>
+      </w:pPr>
+    </w:p>
+    <w:p>
+      <w:pPr>
         <w:spacing w:line="240" w:lineRule="auto"/>
-      </w:pPr>
-      <w:r>
+        <w:rPr>
+          <w:b/>
+          <w:bCs/>
+        </w:rPr>
+      </w:pPr>
+    </w:p>
+    <w:p>
+      <w:pPr>
+        <w:spacing w:line="240" w:lineRule="auto"/>
+        <w:rPr>
+          <w:b/>
+          <w:bCs/>
+        </w:rPr>
+      </w:pPr>
+      <w:r>
+        <w:rPr>
+          <w:b/>
+          <w:bCs/>
+        </w:rPr>
+        <w:lastRenderedPageBreak/>
         <w:t>Task 1.4</w:t>
       </w:r>
     </w:p>
@@ -414,6 +602,20 @@
       <w:r>
         <w:t xml:space="preserve">: 3776968978119763694067040332417641143468200448773883290121330818195202732647920253843700888040607432069236736663438410440973496614912   </w:t>
       </w:r>
+    </w:p>
+    <w:p>
+      <w:pPr>
+        <w:spacing w:line="240" w:lineRule="auto"/>
+        <w:rPr>
+          <w:b/>
+          <w:bCs/>
+        </w:rPr>
+      </w:pPr>
+    </w:p>
+    <w:p>
+      <w:pPr>
+        <w:spacing w:after="0" w:line="200" w:lineRule="exact"/>
+      </w:pPr>
     </w:p>
     <w:sectPr>
       <w:pgSz w:w="11906" w:h="16838"/>

</xml_diff>